<commit_message>
comienzo historial entrega + actualizacion de interfaz
</commit_message>
<xml_diff>
--- a/Interfaznnnreciward nueva.docx
+++ b/Interfaznnnreciward nueva.docx
@@ -2120,10 +2120,10 @@
                 <w:noProof/>
               </w:rPr>
               <w:drawing>
-                <wp:inline distT="0" distB="0" distL="0" distR="0" wp14:anchorId="17511D10" wp14:editId="1DD49F4B">
-                  <wp:extent cx="3495675" cy="7010400"/>
-                  <wp:effectExtent l="0" t="0" r="9525" b="0"/>
-                  <wp:docPr id="20" name="Imagen 20"/>
+                <wp:inline distT="0" distB="0" distL="0" distR="0" wp14:anchorId="34DD4B7E" wp14:editId="28A5FE70">
+                  <wp:extent cx="3448050" cy="7000875"/>
+                  <wp:effectExtent l="0" t="0" r="0" b="9525"/>
+                  <wp:docPr id="3" name="Imagen 3"/>
                   <wp:cNvGraphicFramePr>
                     <a:graphicFrameLocks xmlns:a="http://schemas.openxmlformats.org/drawingml/2006/main" noChangeAspect="1"/>
                   </wp:cNvGraphicFramePr>
@@ -2143,7 +2143,7 @@
                         <pic:spPr>
                           <a:xfrm>
                             <a:off x="0" y="0"/>
-                            <a:ext cx="3495675" cy="7010400"/>
+                            <a:ext cx="3448050" cy="7000875"/>
                           </a:xfrm>
                           <a:prstGeom prst="rect">
                             <a:avLst/>
@@ -2159,6 +2159,7 @@
         </w:tc>
       </w:tr>
     </w:tbl>
+    <w:p/>
     <w:p/>
     <w:tbl>
       <w:tblPr>
@@ -2230,7 +2231,7 @@
               <w:spacing w:line="240" w:lineRule="auto"/>
             </w:pPr>
             <w:r>
-              <w:t>Validar Bono</w:t>
+              <w:t>Editar bonos</w:t>
             </w:r>
           </w:p>
         </w:tc>
@@ -2261,10 +2262,10 @@
                 <w:noProof/>
               </w:rPr>
               <w:drawing>
-                <wp:inline distT="0" distB="0" distL="0" distR="0" wp14:anchorId="32E1D834" wp14:editId="1D301E9B">
-                  <wp:extent cx="3457575" cy="6991350"/>
+                <wp:inline distT="0" distB="0" distL="0" distR="0" wp14:anchorId="17511D10" wp14:editId="1DD49F4B">
+                  <wp:extent cx="3495675" cy="7010400"/>
                   <wp:effectExtent l="0" t="0" r="9525" b="0"/>
-                  <wp:docPr id="19" name="Imagen 19"/>
+                  <wp:docPr id="20" name="Imagen 20"/>
                   <wp:cNvGraphicFramePr>
                     <a:graphicFrameLocks xmlns:a="http://schemas.openxmlformats.org/drawingml/2006/main" noChangeAspect="1"/>
                   </wp:cNvGraphicFramePr>
@@ -2284,7 +2285,7 @@
                         <pic:spPr>
                           <a:xfrm>
                             <a:off x="0" y="0"/>
-                            <a:ext cx="3457575" cy="6991350"/>
+                            <a:ext cx="3495675" cy="7010400"/>
                           </a:xfrm>
                           <a:prstGeom prst="rect">
                             <a:avLst/>
@@ -2371,7 +2372,7 @@
               <w:spacing w:line="240" w:lineRule="auto"/>
             </w:pPr>
             <w:r>
-              <w:t>Validar Entregas</w:t>
+              <w:t>Validar Bono</w:t>
             </w:r>
           </w:p>
         </w:tc>
@@ -2402,10 +2403,10 @@
                 <w:noProof/>
               </w:rPr>
               <w:drawing>
-                <wp:inline distT="0" distB="0" distL="0" distR="0" wp14:anchorId="68038829" wp14:editId="6A8B8381">
-                  <wp:extent cx="3486150" cy="6972300"/>
-                  <wp:effectExtent l="0" t="0" r="0" b="0"/>
-                  <wp:docPr id="21" name="Imagen 21"/>
+                <wp:inline distT="0" distB="0" distL="0" distR="0" wp14:anchorId="32E1D834" wp14:editId="1D301E9B">
+                  <wp:extent cx="3457575" cy="6991350"/>
+                  <wp:effectExtent l="0" t="0" r="9525" b="0"/>
+                  <wp:docPr id="19" name="Imagen 19"/>
                   <wp:cNvGraphicFramePr>
                     <a:graphicFrameLocks xmlns:a="http://schemas.openxmlformats.org/drawingml/2006/main" noChangeAspect="1"/>
                   </wp:cNvGraphicFramePr>
@@ -2425,6 +2426,147 @@
                         <pic:spPr>
                           <a:xfrm>
                             <a:off x="0" y="0"/>
+                            <a:ext cx="3457575" cy="6991350"/>
+                          </a:xfrm>
+                          <a:prstGeom prst="rect">
+                            <a:avLst/>
+                          </a:prstGeom>
+                        </pic:spPr>
+                      </pic:pic>
+                    </a:graphicData>
+                  </a:graphic>
+                </wp:inline>
+              </w:drawing>
+            </w:r>
+          </w:p>
+        </w:tc>
+      </w:tr>
+    </w:tbl>
+    <w:p/>
+    <w:tbl>
+      <w:tblPr>
+        <w:tblStyle w:val="a1"/>
+        <w:tblpPr w:leftFromText="141" w:rightFromText="141" w:vertAnchor="text" w:horzAnchor="margin" w:tblpY="-108"/>
+        <w:tblW w:w="9070" w:type="dxa"/>
+        <w:tblInd w:w="0" w:type="dxa"/>
+        <w:tblBorders>
+          <w:top w:val="single" w:sz="8" w:space="0" w:color="000000"/>
+          <w:left w:val="single" w:sz="8" w:space="0" w:color="000000"/>
+          <w:bottom w:val="single" w:sz="8" w:space="0" w:color="000000"/>
+          <w:right w:val="single" w:sz="8" w:space="0" w:color="000000"/>
+          <w:insideH w:val="single" w:sz="8" w:space="0" w:color="000000"/>
+          <w:insideV w:val="single" w:sz="8" w:space="0" w:color="000000"/>
+        </w:tblBorders>
+        <w:tblLayout w:type="fixed"/>
+        <w:tblLook w:val="0600" w:firstRow="0" w:lastRow="0" w:firstColumn="0" w:lastColumn="0" w:noHBand="1" w:noVBand="1"/>
+      </w:tblPr>
+      <w:tblGrid>
+        <w:gridCol w:w="4535"/>
+        <w:gridCol w:w="4535"/>
+      </w:tblGrid>
+      <w:tr>
+        <w:trPr>
+          <w:trHeight w:val="465"/>
+        </w:trPr>
+        <w:tc>
+          <w:tcPr>
+            <w:tcW w:w="4535" w:type="dxa"/>
+            <w:shd w:val="clear" w:color="auto" w:fill="auto"/>
+            <w:tcMar>
+              <w:top w:w="100" w:type="dxa"/>
+              <w:left w:w="100" w:type="dxa"/>
+              <w:bottom w:w="100" w:type="dxa"/>
+              <w:right w:w="100" w:type="dxa"/>
+            </w:tcMar>
+          </w:tcPr>
+          <w:p>
+            <w:pPr>
+              <w:widowControl w:val="0"/>
+              <w:spacing w:line="240" w:lineRule="auto"/>
+              <w:rPr>
+                <w:b/>
+              </w:rPr>
+            </w:pPr>
+            <w:r>
+              <w:rPr>
+                <w:b/>
+              </w:rPr>
+              <w:lastRenderedPageBreak/>
+              <w:t>Nombre de caso de uso</w:t>
+            </w:r>
+          </w:p>
+        </w:tc>
+        <w:tc>
+          <w:tcPr>
+            <w:tcW w:w="4535" w:type="dxa"/>
+            <w:shd w:val="clear" w:color="auto" w:fill="auto"/>
+            <w:tcMar>
+              <w:top w:w="100" w:type="dxa"/>
+              <w:left w:w="100" w:type="dxa"/>
+              <w:bottom w:w="100" w:type="dxa"/>
+              <w:right w:w="100" w:type="dxa"/>
+            </w:tcMar>
+          </w:tcPr>
+          <w:p>
+            <w:pPr>
+              <w:widowControl w:val="0"/>
+              <w:spacing w:line="240" w:lineRule="auto"/>
+            </w:pPr>
+            <w:r>
+              <w:t>Validar Entregas</w:t>
+            </w:r>
+          </w:p>
+        </w:tc>
+      </w:tr>
+      <w:tr>
+        <w:trPr>
+          <w:trHeight w:val="465"/>
+        </w:trPr>
+        <w:tc>
+          <w:tcPr>
+            <w:tcW w:w="9070" w:type="dxa"/>
+            <w:gridSpan w:val="2"/>
+            <w:shd w:val="clear" w:color="auto" w:fill="auto"/>
+            <w:tcMar>
+              <w:top w:w="100" w:type="dxa"/>
+              <w:left w:w="100" w:type="dxa"/>
+              <w:bottom w:w="100" w:type="dxa"/>
+              <w:right w:w="100" w:type="dxa"/>
+            </w:tcMar>
+          </w:tcPr>
+          <w:p>
+            <w:pPr>
+              <w:widowControl w:val="0"/>
+              <w:spacing w:line="240" w:lineRule="auto"/>
+            </w:pPr>
+            <w:r>
+              <w:rPr>
+                <w:noProof/>
+              </w:rPr>
+              <w:drawing>
+                <wp:inline distT="0" distB="0" distL="0" distR="0" wp14:anchorId="68038829" wp14:editId="6A8B8381">
+                  <wp:extent cx="3486150" cy="6972300"/>
+                  <wp:effectExtent l="0" t="0" r="0" b="0"/>
+                  <wp:docPr id="21" name="Imagen 21"/>
+                  <wp:cNvGraphicFramePr>
+                    <a:graphicFrameLocks xmlns:a="http://schemas.openxmlformats.org/drawingml/2006/main" noChangeAspect="1"/>
+                  </wp:cNvGraphicFramePr>
+                  <a:graphic xmlns:a="http://schemas.openxmlformats.org/drawingml/2006/main">
+                    <a:graphicData uri="http://schemas.openxmlformats.org/drawingml/2006/picture">
+                      <pic:pic xmlns:pic="http://schemas.openxmlformats.org/drawingml/2006/picture">
+                        <pic:nvPicPr>
+                          <pic:cNvPr id="1" name=""/>
+                          <pic:cNvPicPr/>
+                        </pic:nvPicPr>
+                        <pic:blipFill>
+                          <a:blip r:embed="rId20"/>
+                          <a:stretch>
+                            <a:fillRect/>
+                          </a:stretch>
+                        </pic:blipFill>
+                        <pic:spPr>
+                          <a:xfrm>
+                            <a:off x="0" y="0"/>
                             <a:ext cx="3486150" cy="6972300"/>
                           </a:xfrm>
                           <a:prstGeom prst="rect">
@@ -2448,6 +2590,153 @@
         </w:rPr>
       </w:pPr>
     </w:p>
+    <w:p>
+      <w:pPr>
+        <w:rPr>
+          <w:u w:val="single"/>
+        </w:rPr>
+      </w:pPr>
+    </w:p>
+    <w:tbl>
+      <w:tblPr>
+        <w:tblStyle w:val="a1"/>
+        <w:tblpPr w:leftFromText="141" w:rightFromText="141" w:vertAnchor="text" w:horzAnchor="margin" w:tblpY="-108"/>
+        <w:tblW w:w="9070" w:type="dxa"/>
+        <w:tblInd w:w="0" w:type="dxa"/>
+        <w:tblBorders>
+          <w:top w:val="single" w:sz="8" w:space="0" w:color="000000"/>
+          <w:left w:val="single" w:sz="8" w:space="0" w:color="000000"/>
+          <w:bottom w:val="single" w:sz="8" w:space="0" w:color="000000"/>
+          <w:right w:val="single" w:sz="8" w:space="0" w:color="000000"/>
+          <w:insideH w:val="single" w:sz="8" w:space="0" w:color="000000"/>
+          <w:insideV w:val="single" w:sz="8" w:space="0" w:color="000000"/>
+        </w:tblBorders>
+        <w:tblLayout w:type="fixed"/>
+        <w:tblLook w:val="0600" w:firstRow="0" w:lastRow="0" w:firstColumn="0" w:lastColumn="0" w:noHBand="1" w:noVBand="1"/>
+      </w:tblPr>
+      <w:tblGrid>
+        <w:gridCol w:w="4535"/>
+        <w:gridCol w:w="4535"/>
+      </w:tblGrid>
+      <w:tr>
+        <w:trPr>
+          <w:trHeight w:val="465"/>
+        </w:trPr>
+        <w:tc>
+          <w:tcPr>
+            <w:tcW w:w="4535" w:type="dxa"/>
+            <w:shd w:val="clear" w:color="auto" w:fill="auto"/>
+            <w:tcMar>
+              <w:top w:w="100" w:type="dxa"/>
+              <w:left w:w="100" w:type="dxa"/>
+              <w:bottom w:w="100" w:type="dxa"/>
+              <w:right w:w="100" w:type="dxa"/>
+            </w:tcMar>
+          </w:tcPr>
+          <w:p>
+            <w:pPr>
+              <w:widowControl w:val="0"/>
+              <w:spacing w:line="240" w:lineRule="auto"/>
+              <w:rPr>
+                <w:b/>
+              </w:rPr>
+            </w:pPr>
+            <w:r>
+              <w:rPr>
+                <w:b/>
+              </w:rPr>
+              <w:lastRenderedPageBreak/>
+              <w:t>Nombre de caso de uso</w:t>
+            </w:r>
+          </w:p>
+        </w:tc>
+        <w:tc>
+          <w:tcPr>
+            <w:tcW w:w="4535" w:type="dxa"/>
+            <w:shd w:val="clear" w:color="auto" w:fill="auto"/>
+            <w:tcMar>
+              <w:top w:w="100" w:type="dxa"/>
+              <w:left w:w="100" w:type="dxa"/>
+              <w:bottom w:w="100" w:type="dxa"/>
+              <w:right w:w="100" w:type="dxa"/>
+            </w:tcMar>
+          </w:tcPr>
+          <w:p>
+            <w:pPr>
+              <w:widowControl w:val="0"/>
+              <w:spacing w:line="240" w:lineRule="auto"/>
+            </w:pPr>
+            <w:r>
+              <w:t>Instrucciones de uso</w:t>
+            </w:r>
+          </w:p>
+        </w:tc>
+      </w:tr>
+      <w:tr>
+        <w:trPr>
+          <w:trHeight w:val="465"/>
+        </w:trPr>
+        <w:tc>
+          <w:tcPr>
+            <w:tcW w:w="9070" w:type="dxa"/>
+            <w:gridSpan w:val="2"/>
+            <w:shd w:val="clear" w:color="auto" w:fill="auto"/>
+            <w:tcMar>
+              <w:top w:w="100" w:type="dxa"/>
+              <w:left w:w="100" w:type="dxa"/>
+              <w:bottom w:w="100" w:type="dxa"/>
+              <w:right w:w="100" w:type="dxa"/>
+            </w:tcMar>
+          </w:tcPr>
+          <w:p>
+            <w:pPr>
+              <w:widowControl w:val="0"/>
+              <w:spacing w:line="240" w:lineRule="auto"/>
+            </w:pPr>
+            <w:r>
+              <w:rPr>
+                <w:noProof/>
+              </w:rPr>
+              <w:drawing>
+                <wp:inline distT="114300" distB="114300" distL="114300" distR="114300" wp14:anchorId="347A6611" wp14:editId="56AA578A">
+                  <wp:extent cx="3249112" cy="5925314"/>
+                  <wp:effectExtent l="0" t="0" r="0" b="0"/>
+                  <wp:docPr id="4" name="image1.png"/>
+                  <wp:cNvGraphicFramePr/>
+                  <a:graphic xmlns:a="http://schemas.openxmlformats.org/drawingml/2006/main">
+                    <a:graphicData uri="http://schemas.openxmlformats.org/drawingml/2006/picture">
+                      <pic:pic xmlns:pic="http://schemas.openxmlformats.org/drawingml/2006/picture">
+                        <pic:nvPicPr>
+                          <pic:cNvPr id="0" name="image1.png"/>
+                          <pic:cNvPicPr preferRelativeResize="0"/>
+                        </pic:nvPicPr>
+                        <pic:blipFill>
+                          <a:blip r:embed="rId10"/>
+                          <a:srcRect/>
+                          <a:stretch>
+                            <a:fillRect/>
+                          </a:stretch>
+                        </pic:blipFill>
+                        <pic:spPr>
+                          <a:xfrm>
+                            <a:off x="0" y="0"/>
+                            <a:ext cx="3249112" cy="5925314"/>
+                          </a:xfrm>
+                          <a:prstGeom prst="rect">
+                            <a:avLst/>
+                          </a:prstGeom>
+                          <a:ln/>
+                        </pic:spPr>
+                      </pic:pic>
+                    </a:graphicData>
+                  </a:graphic>
+                </wp:inline>
+              </w:drawing>
+            </w:r>
+          </w:p>
+        </w:tc>
+      </w:tr>
+    </w:tbl>
     <w:p/>
     <w:sectPr>
       <w:pgSz w:w="12240" w:h="15840"/>

</xml_diff>

<commit_message>
intento 1 hacer historial de entregas
</commit_message>
<xml_diff>
--- a/Interfaznnnreciward nueva.docx
+++ b/Interfaznnnreciward nueva.docx
@@ -18,7 +18,23 @@
           <w:sz w:val="24"/>
           <w:szCs w:val="24"/>
         </w:rPr>
-        <w:t>ANÁLISIS Y DESARROLLO DE SOFTWARE</w:t>
+        <w:t>ANÁLISIS Y DESARROLLO</w:t>
+      </w:r>
+      <w:r>
+        <w:rPr>
+          <w:b/>
+          <w:sz w:val="24"/>
+          <w:szCs w:val="24"/>
+        </w:rPr>
+        <w:tab/>
+      </w:r>
+      <w:r>
+        <w:rPr>
+          <w:b/>
+          <w:sz w:val="24"/>
+          <w:szCs w:val="24"/>
+        </w:rPr>
+        <w:t xml:space="preserve"> DE SOFTWARE</w:t>
       </w:r>
     </w:p>
     <w:p>
@@ -1403,10 +1419,14 @@
             <w:pPr>
               <w:widowControl w:val="0"/>
               <w:spacing w:line="240" w:lineRule="auto"/>
+              <w:rPr>
+                <w:u w:val="single"/>
+              </w:rPr>
             </w:pPr>
             <w:r>
               <w:rPr>
                 <w:noProof/>
+                <w:u w:val="single"/>
               </w:rPr>
               <w:drawing>
                 <wp:inline distT="0" distB="0" distL="0" distR="0" wp14:anchorId="21E6DBD4" wp14:editId="308C25C3">

</xml_diff>